<commit_message>
AlocarProfessor.docx que o paraense fez
</commit_message>
<xml_diff>
--- a/Documentação/Descrição de Casos de Uso/AlocarProfessor.docx
+++ b/Documentação/Descrição de Casos de Uso/AlocarProfessor.docx
@@ -65,37 +65,17 @@
                 <w:szCs w:val="20"/>
                 <w:lang w:eastAsia="pt-BR"/>
               </w:rPr>
-              <w:t> </w:t>
-            </w:r>
-            <w:r>
-              <w:rPr>
-                <w:rFonts w:ascii="Arial" w:eastAsia="Times New Roman" w:hAnsi="Arial" w:cs="Arial"/>
-                <w:color w:val="000000"/>
-                <w:sz w:val="20"/>
-                <w:szCs w:val="20"/>
-                <w:lang w:eastAsia="pt-BR"/>
-              </w:rPr>
-              <w:t>Alocar Professor</w:t>
-            </w:r>
-            <w:r>
-              <w:rPr>
-                <w:rFonts w:ascii="Arial" w:eastAsia="Times New Roman" w:hAnsi="Arial" w:cs="Arial"/>
-                <w:color w:val="000000"/>
-                <w:sz w:val="20"/>
-                <w:szCs w:val="20"/>
-                <w:lang w:eastAsia="pt-BR"/>
-              </w:rPr>
-              <w:t xml:space="preserve">                         </w:t>
-            </w:r>
-            <w:r>
-              <w:rPr>
-                <w:rFonts w:ascii="Arial" w:eastAsia="Times New Roman" w:hAnsi="Arial" w:cs="Arial"/>
-                <w:color w:val="000000"/>
-                <w:sz w:val="20"/>
-                <w:szCs w:val="20"/>
-                <w:lang w:eastAsia="pt-BR"/>
-              </w:rPr>
-              <w:t xml:space="preserve">                                                   </w:t>
+              <w:t> Processar status da proposta</w:t>
+            </w:r>
+            <w:r>
+              <w:rPr>
+                <w:rFonts w:ascii="Arial" w:eastAsia="Times New Roman" w:hAnsi="Arial" w:cs="Arial"/>
+                <w:color w:val="000000"/>
+                <w:sz w:val="20"/>
+                <w:szCs w:val="20"/>
+                <w:lang w:eastAsia="pt-BR"/>
+              </w:rPr>
+              <w:t xml:space="preserve">                                            </w:t>
             </w:r>
             <w:r>
               <w:rPr>
@@ -117,17 +97,7 @@
                 <w:szCs w:val="20"/>
                 <w:lang w:eastAsia="pt-BR"/>
               </w:rPr>
-              <w:t> UC0</w:t>
-            </w:r>
-            <w:r>
-              <w:rPr>
-                <w:rFonts w:ascii="Arial" w:eastAsia="Times New Roman" w:hAnsi="Arial" w:cs="Arial"/>
-                <w:color w:val="000000"/>
-                <w:sz w:val="20"/>
-                <w:szCs w:val="20"/>
-                <w:lang w:eastAsia="pt-BR"/>
-              </w:rPr>
-              <w:t>13</w:t>
+              <w:t> UC013</w:t>
             </w:r>
           </w:p>
         </w:tc>
@@ -182,27 +152,7 @@
                 <w:szCs w:val="20"/>
                 <w:lang w:eastAsia="pt-BR"/>
               </w:rPr>
-              <w:t> </w:t>
-            </w:r>
-            <w:r>
-              <w:rPr>
-                <w:rFonts w:ascii="Arial" w:eastAsia="Times New Roman" w:hAnsi="Arial" w:cs="Arial"/>
-                <w:color w:val="000000"/>
-                <w:sz w:val="20"/>
-                <w:szCs w:val="20"/>
-                <w:lang w:eastAsia="pt-BR"/>
-              </w:rPr>
-              <w:t>Alocar Professor para a correção da P</w:t>
-            </w:r>
-            <w:r>
-              <w:rPr>
-                <w:rFonts w:ascii="Arial" w:eastAsia="Times New Roman" w:hAnsi="Arial" w:cs="Arial"/>
-                <w:color w:val="000000"/>
-                <w:sz w:val="20"/>
-                <w:szCs w:val="20"/>
-                <w:lang w:eastAsia="pt-BR"/>
-              </w:rPr>
-              <w:t>roposta</w:t>
+              <w:t> Definir status final da proposta</w:t>
             </w:r>
             <w:r>
               <w:rPr>
@@ -355,27 +305,7 @@
                 <w:szCs w:val="20"/>
                 <w:lang w:eastAsia="pt-BR"/>
               </w:rPr>
-              <w:t>Os Itens da</w:t>
-            </w:r>
-            <w:r>
-              <w:rPr>
-                <w:rFonts w:ascii="Arial" w:eastAsia="Times New Roman" w:hAnsi="Arial" w:cs="Arial"/>
-                <w:color w:val="000000"/>
-                <w:sz w:val="20"/>
-                <w:szCs w:val="20"/>
-                <w:lang w:eastAsia="pt-BR"/>
-              </w:rPr>
-              <w:t xml:space="preserve"> Proposta</w:t>
-            </w:r>
-            <w:r>
-              <w:rPr>
-                <w:rFonts w:ascii="Arial" w:eastAsia="Times New Roman" w:hAnsi="Arial" w:cs="Arial"/>
-                <w:color w:val="000000"/>
-                <w:sz w:val="20"/>
-                <w:szCs w:val="20"/>
-                <w:lang w:eastAsia="pt-BR"/>
-              </w:rPr>
-              <w:t xml:space="preserve"> devem estar todos preenchidos</w:t>
+              <w:t>O professor (ES) deve ter submetido à proposta corrigida</w:t>
             </w:r>
             <w:r>
               <w:rPr>
@@ -451,7 +381,17 @@
                 <w:szCs w:val="20"/>
                 <w:lang w:eastAsia="pt-BR"/>
               </w:rPr>
-              <w:t xml:space="preserve">A Proposta receberá pelo menos dois professores para corrigi-la. </w:t>
+              <w:t>O professor não visualizara mais a proposta</w:t>
+            </w:r>
+            <w:r>
+              <w:rPr>
+                <w:rFonts w:ascii="Arial" w:eastAsia="Times New Roman" w:hAnsi="Arial" w:cs="Arial"/>
+                <w:color w:val="000000"/>
+                <w:sz w:val="20"/>
+                <w:szCs w:val="20"/>
+                <w:lang w:eastAsia="pt-BR"/>
+              </w:rPr>
+              <w:t xml:space="preserve">. </w:t>
             </w:r>
           </w:p>
         </w:tc>
@@ -522,17 +462,17 @@
                 <w:szCs w:val="20"/>
                 <w:lang w:eastAsia="pt-BR"/>
               </w:rPr>
-              <w:t xml:space="preserve">Este caso de uso se inicia quando o </w:t>
-            </w:r>
-            <w:r>
-              <w:rPr>
-                <w:rFonts w:ascii="Arial" w:eastAsia="Times New Roman" w:hAnsi="Arial" w:cs="Arial"/>
-                <w:color w:val="000000"/>
-                <w:sz w:val="20"/>
-                <w:szCs w:val="20"/>
-                <w:lang w:eastAsia="pt-BR"/>
-              </w:rPr>
-              <w:t>Aluno</w:t>
+              <w:t>Este</w:t>
+            </w:r>
+            <w:r>
+              <w:rPr>
+                <w:rFonts w:ascii="Arial" w:eastAsia="Times New Roman" w:hAnsi="Arial" w:cs="Arial"/>
+                <w:color w:val="000000"/>
+                <w:sz w:val="20"/>
+                <w:szCs w:val="20"/>
+                <w:lang w:eastAsia="pt-BR"/>
+              </w:rPr>
+              <w:t xml:space="preserve"> caso de uso se inicia quando o usuário</w:t>
             </w:r>
             <w:r>
               <w:rPr>
@@ -552,7 +492,7 @@
                 <w:szCs w:val="20"/>
                 <w:lang w:eastAsia="pt-BR"/>
               </w:rPr>
-              <w:t>o botão</w:t>
+              <w:t>o a opção</w:t>
             </w:r>
             <w:r>
               <w:rPr>
@@ -572,7 +512,7 @@
                 <w:szCs w:val="20"/>
                 <w:lang w:eastAsia="pt-BR"/>
               </w:rPr>
-              <w:t>Submeter Proposta</w:t>
+              <w:t>Submeter Correção</w:t>
             </w:r>
             <w:r>
               <w:rPr>
@@ -600,6 +540,22 @@
                 <w:lang w:eastAsia="pt-BR"/>
               </w:rPr>
             </w:pPr>
+          </w:p>
+          <w:p>
+            <w:pPr>
+              <w:numPr>
+                <w:ilvl w:val="0"/>
+                <w:numId w:val="1"/>
+              </w:numPr>
+              <w:spacing w:after="45" w:line="240" w:lineRule="auto"/>
+              <w:jc w:val="both"/>
+              <w:rPr>
+                <w:rFonts w:ascii="Times New Roman" w:eastAsia="Times New Roman" w:hAnsi="Times New Roman" w:cs="Times New Roman"/>
+                <w:sz w:val="24"/>
+                <w:szCs w:val="24"/>
+                <w:lang w:eastAsia="pt-BR"/>
+              </w:rPr>
+            </w:pPr>
             <w:r>
               <w:rPr>
                 <w:rFonts w:ascii="Arial" w:eastAsia="Times New Roman" w:hAnsi="Arial" w:cs="Arial"/>
@@ -610,16 +566,18 @@
               </w:rPr>
               <w:t xml:space="preserve">O </w:t>
             </w:r>
-            <w:r>
-              <w:rPr>
-                <w:rFonts w:ascii="Arial" w:eastAsia="Times New Roman" w:hAnsi="Arial" w:cs="Arial"/>
-                <w:color w:val="000000"/>
-                <w:sz w:val="20"/>
-                <w:szCs w:val="20"/>
-                <w:lang w:eastAsia="pt-BR"/>
-              </w:rPr>
-              <w:t>Sistema Consulta os Professores cadastrados no sistema</w:t>
-            </w:r>
+            <w:proofErr w:type="spellStart"/>
+            <w:r>
+              <w:rPr>
+                <w:rFonts w:ascii="Arial" w:eastAsia="Times New Roman" w:hAnsi="Arial" w:cs="Arial"/>
+                <w:color w:val="000000"/>
+                <w:sz w:val="20"/>
+                <w:szCs w:val="20"/>
+                <w:lang w:eastAsia="pt-BR"/>
+              </w:rPr>
+              <w:t>Siste</w:t>
+            </w:r>
+            <w:proofErr w:type="spellEnd"/>
             <w:r>
               <w:rPr>
                 <w:rFonts w:ascii="Arial" w:eastAsia="Times New Roman" w:hAnsi="Arial" w:cs="Arial"/>

</xml_diff>